<commit_message>
Added iteration 3 deliverables
</commit_message>
<xml_diff>
--- a/doc/CS673_MeetingMinutes_team3.docx
+++ b/doc/CS673_MeetingMinutes_team3.docx
@@ -152,6 +152,472 @@
           <w:rtl w:val="0"/>
         </w:rPr>
         <w:t xml:space="preserve">Meeting Minutes</w:t>
+      </w:r>
+    </w:p>
+    <w:p>
+      <w:pPr>
+        <w:keepNext w:val="0"/>
+        <w:keepLines w:val="0"/>
+        <w:pageBreakBefore w:val="0"/>
+        <w:widowControl w:val="0"/>
+        <w:pBdr>
+          <w:top w:space="0" w:sz="0" w:val="nil"/>
+          <w:left w:space="0" w:sz="0" w:val="nil"/>
+          <w:bottom w:space="0" w:sz="0" w:val="nil"/>
+          <w:right w:space="0" w:sz="0" w:val="nil"/>
+          <w:between w:space="0" w:sz="0" w:val="nil"/>
+        </w:pBdr>
+        <w:shd w:fill="auto" w:val="clear"/>
+        <w:jc w:val="center"/>
+        <w:rPr>
+          <w:b w:val="1"/>
+          <w:sz w:val="24"/>
+          <w:szCs w:val="24"/>
+          <w:u w:val="single"/>
+        </w:rPr>
+      </w:pPr>
+      <w:r>
+        <w:rPr>
+          <w:rtl w:val="0"/>
+        </w:rPr>
+      </w:r>
+    </w:p>
+    <w:p>
+      <w:pPr>
+        <w:jc w:val="center"/>
+        <w:rPr>
+          <w:b w:val="1"/>
+          <w:sz w:val="24"/>
+          <w:szCs w:val="24"/>
+          <w:u w:val="single"/>
+        </w:rPr>
+      </w:pPr>
+      <w:r>
+        <w:rPr>
+          <w:b w:val="1"/>
+          <w:sz w:val="24"/>
+          <w:szCs w:val="24"/>
+          <w:u w:val="single"/>
+          <w:rtl w:val="0"/>
+        </w:rPr>
+        <w:t xml:space="preserve">Meeting 11</w:t>
+      </w:r>
+    </w:p>
+    <w:p>
+      <w:pPr>
+        <w:jc w:val="center"/>
+        <w:rPr>
+          <w:b w:val="1"/>
+          <w:sz w:val="24"/>
+          <w:szCs w:val="24"/>
+          <w:u w:val="single"/>
+        </w:rPr>
+      </w:pPr>
+      <w:r>
+        <w:rPr>
+          <w:rtl w:val="0"/>
+        </w:rPr>
+      </w:r>
+    </w:p>
+    <w:p>
+      <w:pPr>
+        <w:rPr>
+          <w:sz w:val="24"/>
+          <w:szCs w:val="24"/>
+        </w:rPr>
+      </w:pPr>
+      <w:r>
+        <w:rPr>
+          <w:b w:val="1"/>
+          <w:sz w:val="24"/>
+          <w:szCs w:val="24"/>
+          <w:rtl w:val="0"/>
+        </w:rPr>
+        <w:t xml:space="preserve">Date and Time:</w:t>
+      </w:r>
+      <w:r>
+        <w:rPr>
+          <w:sz w:val="24"/>
+          <w:szCs w:val="24"/>
+          <w:rtl w:val="0"/>
+        </w:rPr>
+        <w:t xml:space="preserve">  6/15/2025 @ 2pm</w:t>
+      </w:r>
+    </w:p>
+    <w:p>
+      <w:pPr>
+        <w:rPr>
+          <w:sz w:val="24"/>
+          <w:szCs w:val="24"/>
+        </w:rPr>
+      </w:pPr>
+      <w:r>
+        <w:rPr>
+          <w:b w:val="1"/>
+          <w:sz w:val="24"/>
+          <w:szCs w:val="24"/>
+          <w:rtl w:val="0"/>
+        </w:rPr>
+        <w:t xml:space="preserve">Duration</w:t>
+      </w:r>
+      <w:r>
+        <w:rPr>
+          <w:sz w:val="24"/>
+          <w:szCs w:val="24"/>
+          <w:rtl w:val="0"/>
+        </w:rPr>
+        <w:t xml:space="preserve">: 1hr30mins</w:t>
+      </w:r>
+    </w:p>
+    <w:p>
+      <w:pPr>
+        <w:rPr>
+          <w:sz w:val="24"/>
+          <w:szCs w:val="24"/>
+        </w:rPr>
+      </w:pPr>
+      <w:r>
+        <w:rPr>
+          <w:b w:val="1"/>
+          <w:sz w:val="24"/>
+          <w:szCs w:val="24"/>
+          <w:rtl w:val="0"/>
+        </w:rPr>
+        <w:t xml:space="preserve">Place</w:t>
+      </w:r>
+      <w:r>
+        <w:rPr>
+          <w:sz w:val="24"/>
+          <w:szCs w:val="24"/>
+          <w:rtl w:val="0"/>
+        </w:rPr>
+        <w:t xml:space="preserve">: Discord</w:t>
+      </w:r>
+    </w:p>
+    <w:p>
+      <w:pPr>
+        <w:rPr>
+          <w:sz w:val="26"/>
+          <w:szCs w:val="26"/>
+        </w:rPr>
+      </w:pPr>
+      <w:r>
+        <w:rPr>
+          <w:b w:val="1"/>
+          <w:sz w:val="24"/>
+          <w:szCs w:val="24"/>
+          <w:rtl w:val="0"/>
+        </w:rPr>
+        <w:t xml:space="preserve">Participants:</w:t>
+      </w:r>
+      <w:r>
+        <w:rPr>
+          <w:sz w:val="24"/>
+          <w:szCs w:val="24"/>
+          <w:rtl w:val="0"/>
+        </w:rPr>
+        <w:t xml:space="preserve"> Adriel, Mengliang, Uzay, Tyler, Indra, John, Hongcheng</w:t>
+      </w:r>
+      <w:r>
+        <w:rPr>
+          <w:rtl w:val="0"/>
+        </w:rPr>
+      </w:r>
+    </w:p>
+    <w:p>
+      <w:pPr>
+        <w:rPr>
+          <w:sz w:val="24"/>
+          <w:szCs w:val="24"/>
+        </w:rPr>
+      </w:pPr>
+      <w:r>
+        <w:rPr>
+          <w:b w:val="1"/>
+          <w:sz w:val="24"/>
+          <w:szCs w:val="24"/>
+          <w:rtl w:val="0"/>
+        </w:rPr>
+        <w:t xml:space="preserve">Minutes taker: </w:t>
+      </w:r>
+      <w:r>
+        <w:rPr>
+          <w:sz w:val="24"/>
+          <w:szCs w:val="24"/>
+          <w:rtl w:val="0"/>
+        </w:rPr>
+        <w:t xml:space="preserve">Mengliang Tan</w:t>
+      </w:r>
+    </w:p>
+    <w:p>
+      <w:pPr>
+        <w:rPr>
+          <w:b w:val="1"/>
+          <w:sz w:val="24"/>
+          <w:szCs w:val="24"/>
+        </w:rPr>
+      </w:pPr>
+      <w:r>
+        <w:rPr>
+          <w:b w:val="1"/>
+          <w:sz w:val="24"/>
+          <w:szCs w:val="24"/>
+          <w:rtl w:val="0"/>
+        </w:rPr>
+        <w:t xml:space="preserve">Timekeeper: </w:t>
+      </w:r>
+    </w:p>
+    <w:p>
+      <w:pPr>
+        <w:rPr>
+          <w:sz w:val="24"/>
+          <w:szCs w:val="24"/>
+        </w:rPr>
+      </w:pPr>
+      <w:r>
+        <w:rPr>
+          <w:b w:val="1"/>
+          <w:sz w:val="24"/>
+          <w:szCs w:val="24"/>
+          <w:rtl w:val="0"/>
+        </w:rPr>
+        <w:t xml:space="preserve">Purpose:</w:t>
+      </w:r>
+      <w:r>
+        <w:rPr>
+          <w:sz w:val="24"/>
+          <w:szCs w:val="24"/>
+          <w:rtl w:val="0"/>
+        </w:rPr>
+        <w:t xml:space="preserve"> Iteration 3 documents</w:t>
+      </w:r>
+    </w:p>
+    <w:p>
+      <w:pPr>
+        <w:rPr>
+          <w:b w:val="1"/>
+          <w:sz w:val="24"/>
+          <w:szCs w:val="24"/>
+        </w:rPr>
+      </w:pPr>
+      <w:r>
+        <w:rPr>
+          <w:b w:val="1"/>
+          <w:sz w:val="24"/>
+          <w:szCs w:val="24"/>
+          <w:rtl w:val="0"/>
+        </w:rPr>
+        <w:t xml:space="preserve">Agenda: </w:t>
+      </w:r>
+    </w:p>
+    <w:p>
+      <w:pPr>
+        <w:numPr>
+          <w:ilvl w:val="0"/>
+          <w:numId w:val="7"/>
+        </w:numPr>
+        <w:ind w:left="720" w:hanging="360"/>
+        <w:rPr>
+          <w:sz w:val="24"/>
+          <w:szCs w:val="24"/>
+        </w:rPr>
+      </w:pPr>
+      <w:r>
+        <w:rPr>
+          <w:sz w:val="24"/>
+          <w:szCs w:val="24"/>
+          <w:rtl w:val="0"/>
+        </w:rPr>
+        <w:t xml:space="preserve">Completing the documents and videos that are required for Iteration 3.</w:t>
+      </w:r>
+    </w:p>
+    <w:p>
+      <w:pPr>
+        <w:rPr>
+          <w:b w:val="1"/>
+          <w:sz w:val="24"/>
+          <w:szCs w:val="24"/>
+        </w:rPr>
+      </w:pPr>
+      <w:r>
+        <w:rPr>
+          <w:b w:val="1"/>
+          <w:sz w:val="24"/>
+          <w:szCs w:val="24"/>
+          <w:rtl w:val="0"/>
+        </w:rPr>
+        <w:t xml:space="preserve">Discussions:</w:t>
+      </w:r>
+    </w:p>
+    <w:p>
+      <w:pPr>
+        <w:numPr>
+          <w:ilvl w:val="0"/>
+          <w:numId w:val="2"/>
+        </w:numPr>
+        <w:ind w:left="720" w:hanging="360"/>
+        <w:rPr>
+          <w:sz w:val="24"/>
+          <w:szCs w:val="24"/>
+        </w:rPr>
+      </w:pPr>
+      <w:r>
+        <w:rPr>
+          <w:sz w:val="24"/>
+          <w:szCs w:val="24"/>
+          <w:rtl w:val="0"/>
+        </w:rPr>
+        <w:t xml:space="preserve">Assign slides to each member for a presentation video.</w:t>
+      </w:r>
+    </w:p>
+    <w:p>
+      <w:pPr>
+        <w:numPr>
+          <w:ilvl w:val="0"/>
+          <w:numId w:val="2"/>
+        </w:numPr>
+        <w:ind w:left="720" w:hanging="360"/>
+        <w:rPr>
+          <w:sz w:val="24"/>
+          <w:szCs w:val="24"/>
+        </w:rPr>
+      </w:pPr>
+      <w:r>
+        <w:rPr>
+          <w:sz w:val="24"/>
+          <w:szCs w:val="24"/>
+          <w:rtl w:val="0"/>
+        </w:rPr>
+        <w:t xml:space="preserve">Resolved a few issue with codes</w:t>
+      </w:r>
+    </w:p>
+    <w:p>
+      <w:pPr>
+        <w:rPr>
+          <w:sz w:val="24"/>
+          <w:szCs w:val="24"/>
+        </w:rPr>
+      </w:pPr>
+      <w:r>
+        <w:rPr>
+          <w:rtl w:val="0"/>
+        </w:rPr>
+      </w:r>
+    </w:p>
+    <w:p>
+      <w:pPr>
+        <w:spacing w:line="240" w:lineRule="auto"/>
+        <w:rPr>
+          <w:b w:val="1"/>
+          <w:sz w:val="24"/>
+          <w:szCs w:val="24"/>
+        </w:rPr>
+      </w:pPr>
+      <w:r>
+        <w:rPr>
+          <w:b w:val="1"/>
+          <w:sz w:val="24"/>
+          <w:szCs w:val="24"/>
+          <w:rtl w:val="0"/>
+        </w:rPr>
+        <w:t xml:space="preserve">Key Decisions:</w:t>
+      </w:r>
+    </w:p>
+    <w:p>
+      <w:pPr>
+        <w:numPr>
+          <w:ilvl w:val="0"/>
+          <w:numId w:val="3"/>
+        </w:numPr>
+        <w:spacing w:line="240" w:lineRule="auto"/>
+        <w:ind w:left="720" w:hanging="360"/>
+        <w:rPr>
+          <w:sz w:val="24"/>
+          <w:szCs w:val="24"/>
+        </w:rPr>
+      </w:pPr>
+      <w:r>
+        <w:rPr>
+          <w:sz w:val="24"/>
+          <w:szCs w:val="24"/>
+          <w:rtl w:val="0"/>
+        </w:rPr>
+        <w:t xml:space="preserve">Each one should record their own part of presentation and upload it to the google drive.</w:t>
+      </w:r>
+    </w:p>
+    <w:p>
+      <w:pPr>
+        <w:spacing w:line="240" w:lineRule="auto"/>
+        <w:rPr>
+          <w:sz w:val="24"/>
+          <w:szCs w:val="24"/>
+        </w:rPr>
+      </w:pPr>
+      <w:r>
+        <w:rPr>
+          <w:rtl w:val="0"/>
+        </w:rPr>
+      </w:r>
+    </w:p>
+    <w:p>
+      <w:pPr>
+        <w:rPr>
+          <w:sz w:val="24"/>
+          <w:szCs w:val="24"/>
+        </w:rPr>
+      </w:pPr>
+      <w:r>
+        <w:rPr>
+          <w:rtl w:val="0"/>
+        </w:rPr>
+      </w:r>
+    </w:p>
+    <w:p>
+      <w:pPr>
+        <w:rPr>
+          <w:sz w:val="24"/>
+          <w:szCs w:val="24"/>
+        </w:rPr>
+      </w:pPr>
+      <w:r>
+        <w:rPr>
+          <w:b w:val="1"/>
+          <w:sz w:val="24"/>
+          <w:szCs w:val="24"/>
+          <w:rtl w:val="0"/>
+        </w:rPr>
+        <w:t xml:space="preserve">Action Items:</w:t>
+      </w:r>
+      <w:r>
+        <w:rPr>
+          <w:rtl w:val="0"/>
+        </w:rPr>
+      </w:r>
+    </w:p>
+    <w:p>
+      <w:pPr>
+        <w:numPr>
+          <w:ilvl w:val="0"/>
+          <w:numId w:val="6"/>
+        </w:numPr>
+        <w:ind w:left="720" w:hanging="360"/>
+        <w:rPr>
+          <w:sz w:val="24"/>
+          <w:szCs w:val="24"/>
+        </w:rPr>
+      </w:pPr>
+      <w:r>
+        <w:rPr>
+          <w:sz w:val="24"/>
+          <w:szCs w:val="24"/>
+          <w:rtl w:val="0"/>
+        </w:rPr>
+        <w:t xml:space="preserve">-</w:t>
+      </w:r>
+      <w:r>
+        <w:rPr>
+          <w:rtl w:val="0"/>
+        </w:rPr>
       </w:r>
     </w:p>
     <w:p>

</xml_diff>